<commit_message>
Changes:1.) How to Ignore some files in Eclipse.
</commit_message>
<xml_diff>
--- a/eclipse/screen-shots/Eclipse Settings.docx
+++ b/eclipse/screen-shots/Eclipse Settings.docx
@@ -151,11 +151,160 @@
           </wp:inline>
         </w:drawing>
       </w:r>
+    </w:p>
+    <w:p/>
+    <w:p/>
+    <w:p>
+      <w:r>
+        <w:t xml:space="preserve">How Ignore Files in Eclipse </w:t>
+      </w:r>
+      <w:r>
+        <w:t>Globally</w:t>
+      </w:r>
+      <w:r>
+        <w:t>.</w:t>
+      </w:r>
+    </w:p>
+    <w:p/>
+    <w:p>
+      <w:r>
+        <w:t>Add Following</w:t>
+      </w:r>
+    </w:p>
+    <w:p>
+      <w:r>
+        <w:t>*.settings</w:t>
+      </w:r>
+    </w:p>
+    <w:p>
+      <w:r>
+        <w:t>*.project</w:t>
+      </w:r>
+    </w:p>
+    <w:p>
+      <w:r>
+        <w:t xml:space="preserve">* </w:t>
+      </w:r>
+      <w:proofErr w:type="gramStart"/>
+      <w:r>
+        <w:t>target</w:t>
+      </w:r>
+      <w:proofErr w:type="gramEnd"/>
+    </w:p>
+    <w:p>
+      <w:pPr>
+        <w:rPr>
+          <w:noProof/>
+          <w:lang w:eastAsia="en-IN"/>
+        </w:rPr>
+      </w:pPr>
+    </w:p>
+    <w:p>
       <w:bookmarkStart w:id="0" w:name="_GoBack"/>
       <w:bookmarkEnd w:id="0"/>
-    </w:p>
+      <w:r>
+        <w:rPr>
+          <w:noProof/>
+          <w:lang w:eastAsia="en-IN"/>
+        </w:rPr>
+        <w:lastRenderedPageBreak/>
+        <w:drawing>
+          <wp:inline distT="0" distB="0" distL="0" distR="0">
+            <wp:extent cx="5731510" cy="5054600"/>
+            <wp:effectExtent l="0" t="0" r="2540" b="0"/>
+            <wp:docPr id="5" name="Picture 5"/>
+            <wp:cNvGraphicFramePr>
+              <a:graphicFrameLocks xmlns:a="http://schemas.openxmlformats.org/drawingml/2006/main" noChangeAspect="1"/>
+            </wp:cNvGraphicFramePr>
+            <a:graphic xmlns:a="http://schemas.openxmlformats.org/drawingml/2006/main">
+              <a:graphicData uri="http://schemas.openxmlformats.org/drawingml/2006/picture">
+                <pic:pic xmlns:pic="http://schemas.openxmlformats.org/drawingml/2006/picture">
+                  <pic:nvPicPr>
+                    <pic:cNvPr id="5" name="4507428.tmp"/>
+                    <pic:cNvPicPr/>
+                  </pic:nvPicPr>
+                  <pic:blipFill>
+                    <a:blip r:embed="rId9">
+                      <a:extLst>
+                        <a:ext uri="{28A0092B-C50C-407E-A947-70E740481C1C}">
+                          <a14:useLocalDpi xmlns:a14="http://schemas.microsoft.com/office/drawing/2010/main" val="0"/>
+                        </a:ext>
+                      </a:extLst>
+                    </a:blip>
+                    <a:stretch>
+                      <a:fillRect/>
+                    </a:stretch>
+                  </pic:blipFill>
+                  <pic:spPr>
+                    <a:xfrm>
+                      <a:off x="0" y="0"/>
+                      <a:ext cx="5731510" cy="5054600"/>
+                    </a:xfrm>
+                    <a:prstGeom prst="rect">
+                      <a:avLst/>
+                    </a:prstGeom>
+                  </pic:spPr>
+                </pic:pic>
+              </a:graphicData>
+            </a:graphic>
+          </wp:inline>
+        </w:drawing>
+      </w:r>
+    </w:p>
+    <w:p>
+      <w:r>
+        <w:rPr>
+          <w:noProof/>
+          <w:lang w:eastAsia="en-IN"/>
+        </w:rPr>
+        <w:lastRenderedPageBreak/>
+        <w:drawing>
+          <wp:inline distT="0" distB="0" distL="0" distR="0">
+            <wp:extent cx="5731510" cy="5054600"/>
+            <wp:effectExtent l="0" t="0" r="2540" b="0"/>
+            <wp:docPr id="1" name="Picture 1"/>
+            <wp:cNvGraphicFramePr>
+              <a:graphicFrameLocks xmlns:a="http://schemas.openxmlformats.org/drawingml/2006/main" noChangeAspect="1"/>
+            </wp:cNvGraphicFramePr>
+            <a:graphic xmlns:a="http://schemas.openxmlformats.org/drawingml/2006/main">
+              <a:graphicData uri="http://schemas.openxmlformats.org/drawingml/2006/picture">
+                <pic:pic xmlns:pic="http://schemas.openxmlformats.org/drawingml/2006/picture">
+                  <pic:nvPicPr>
+                    <pic:cNvPr id="1" name="4509EDA.tmp"/>
+                    <pic:cNvPicPr/>
+                  </pic:nvPicPr>
+                  <pic:blipFill>
+                    <a:blip r:embed="rId10">
+                      <a:extLst>
+                        <a:ext uri="{28A0092B-C50C-407E-A947-70E740481C1C}">
+                          <a14:useLocalDpi xmlns:a14="http://schemas.microsoft.com/office/drawing/2010/main" val="0"/>
+                        </a:ext>
+                      </a:extLst>
+                    </a:blip>
+                    <a:stretch>
+                      <a:fillRect/>
+                    </a:stretch>
+                  </pic:blipFill>
+                  <pic:spPr>
+                    <a:xfrm>
+                      <a:off x="0" y="0"/>
+                      <a:ext cx="5731510" cy="5054600"/>
+                    </a:xfrm>
+                    <a:prstGeom prst="rect">
+                      <a:avLst/>
+                    </a:prstGeom>
+                  </pic:spPr>
+                </pic:pic>
+              </a:graphicData>
+            </a:graphic>
+          </wp:inline>
+        </w:drawing>
+      </w:r>
+    </w:p>
+    <w:p/>
+    <w:p/>
     <w:sectPr>
-      <w:headerReference w:type="default" r:id="rId9"/>
+      <w:headerReference w:type="default" r:id="rId11"/>
       <w:pgSz w:w="11906" w:h="16838"/>
       <w:pgMar w:top="1440" w:right="1440" w:bottom="1440" w:left="1440" w:header="708" w:footer="708" w:gutter="0"/>
       <w:cols w:space="708"/>

</xml_diff>